<commit_message>
added github link on resume:
</commit_message>
<xml_diff>
--- a/RESUME.docx
+++ b/RESUME.docx
@@ -45,7 +45,6 @@
         </w:rPr>
         <w:t xml:space="preserve"> </w:t>
       </w:r>
-      <w:proofErr w:type="spellStart"/>
       <w:r>
         <w:rPr>
           <w:rFonts w:asciiTheme="minorHAnsi" w:hAnsiTheme="minorHAnsi" w:cstheme="minorHAnsi"/>
@@ -53,7 +52,6 @@
         </w:rPr>
         <w:t>ByChris</w:t>
       </w:r>
-      <w:proofErr w:type="spellEnd"/>
       <w:r>
         <w:rPr>
           <w:rFonts w:asciiTheme="minorHAnsi" w:hAnsiTheme="minorHAnsi" w:cstheme="minorHAnsi"/>
@@ -95,8 +93,8 @@
         <w:spacing w:after="2" w:line="259" w:lineRule="auto"/>
         <w:jc w:val="center"/>
         <w:rPr>
-          <w:rFonts w:asciiTheme="minorHAnsi" w:hAnsiTheme="minorHAnsi" w:cstheme="minorHAnsi"/>
-          <w:b/>
+          <w:rStyle w:val="Hyperlink"/>
+          <w:rFonts w:asciiTheme="minorHAnsi" w:hAnsiTheme="minorHAnsi" w:cstheme="minorHAnsi"/>
         </w:rPr>
       </w:pPr>
       <w:r>
@@ -118,6 +116,47 @@
     </w:p>
     <w:p>
       <w:pPr>
+        <w:spacing w:after="2" w:line="259" w:lineRule="auto"/>
+        <w:jc w:val="center"/>
+        <w:rPr>
+          <w:rFonts w:asciiTheme="minorHAnsi" w:hAnsiTheme="minorHAnsi" w:cstheme="minorHAnsi"/>
+          <w:b/>
+        </w:rPr>
+      </w:pPr>
+      <w:r>
+        <w:rPr>
+          <w:rFonts w:asciiTheme="minorHAnsi" w:hAnsiTheme="minorHAnsi" w:cstheme="minorHAnsi"/>
+          <w:b/>
+        </w:rPr>
+        <w:t xml:space="preserve"> </w:t>
+      </w:r>
+      <w:r>
+        <w:rPr>
+          <w:rFonts w:asciiTheme="minorHAnsi" w:hAnsiTheme="minorHAnsi" w:cstheme="minorHAnsi"/>
+          <w:b/>
+        </w:rPr>
+        <w:t>GitHub</w:t>
+      </w:r>
+      <w:r>
+        <w:rPr>
+          <w:rFonts w:asciiTheme="minorHAnsi" w:hAnsiTheme="minorHAnsi" w:cstheme="minorHAnsi"/>
+          <w:b/>
+        </w:rPr>
+        <w:t xml:space="preserve">: </w:t>
+      </w:r>
+      <w:hyperlink r:id="rId5" w:history="1">
+        <w:r>
+          <w:rPr>
+            <w:rStyle w:val="Hyperlink"/>
+            <w:rFonts w:asciiTheme="minorHAnsi" w:hAnsiTheme="minorHAnsi" w:cstheme="minorHAnsi"/>
+            <w:b/>
+          </w:rPr>
+          <w:t>https://github.com/shivamsekhri/data_analyst</w:t>
+        </w:r>
+      </w:hyperlink>
+    </w:p>
+    <w:p>
+      <w:pPr>
         <w:spacing w:after="0" w:line="259" w:lineRule="auto"/>
         <w:ind w:left="2" w:firstLine="0"/>
         <w:jc w:val="center"/>
@@ -133,7 +172,7 @@
         </w:rPr>
         <w:t xml:space="preserve">LinkedIn: </w:t>
       </w:r>
-      <w:hyperlink r:id="rId5" w:history="1">
+      <w:hyperlink r:id="rId6" w:history="1">
         <w:r>
           <w:rPr>
             <w:rStyle w:val="Hyperlink"/>
@@ -2419,7 +2458,7 @@
           <w:rFonts w:asciiTheme="minorHAnsi" w:hAnsiTheme="minorHAnsi" w:cstheme="minorHAnsi"/>
         </w:rPr>
       </w:pPr>
-      <w:hyperlink r:id="rId6" w:tgtFrame="_blank" w:history="1">
+      <w:hyperlink r:id="rId7" w:tgtFrame="_blank" w:history="1">
         <w:r>
           <w:rPr>
             <w:rStyle w:val="Hyperlink"/>
@@ -2944,6 +2983,18 @@
       <w:u w:val="single"/>
     </w:rPr>
   </w:style>
+  <w:style w:type="character" w:styleId="UnresolvedMention">
+    <w:name w:val="Unresolved Mention"/>
+    <w:basedOn w:val="DefaultParagraphFont"/>
+    <w:uiPriority w:val="99"/>
+    <w:semiHidden/>
+    <w:unhideWhenUsed/>
+    <w:rsid w:val="00117646"/>
+    <w:rPr>
+      <w:color w:val="605E5C"/>
+      <w:shd w:val="clear" w:color="auto" w:fill="E1DFDD"/>
+    </w:rPr>
+  </w:style>
 </w:styles>
 </file>
 

</xml_diff>